<commit_message>
Se cambio la palabra Hasta por Hashtag
</commit_message>
<xml_diff>
--- a/02. Desarrollo del proyecto/10.PSP/HCM/ModificarTarea/Especificación_Funcional.docx
+++ b/02. Desarrollo del proyecto/10.PSP/HCM/ModificarTarea/Especificación_Funcional.docx
@@ -1,6 +1,6 @@
 
 <file path=word/document.xml><?xml version="1.0" encoding="utf-8"?>
-<w:document xmlns:wpc="http://schemas.microsoft.com/office/word/2010/wordprocessingCanvas" xmlns:cx="http://schemas.microsoft.com/office/drawing/2014/chartex" xmlns:cx1="http://schemas.microsoft.com/office/drawing/2015/9/8/chartex" xmlns:cx2="http://schemas.microsoft.com/office/drawing/2015/10/21/chartex" xmlns:cx3="http://schemas.microsoft.com/office/drawing/2016/5/9/chartex" xmlns:cx4="http://schemas.microsoft.com/office/drawing/2016/5/10/chartex" xmlns:cx5="http://schemas.microsoft.com/office/drawing/2016/5/11/chartex" xmlns:cx6="http://schemas.microsoft.com/office/drawing/2016/5/12/chartex" xmlns:cx7="http://schemas.microsoft.com/office/drawing/2016/5/13/chartex" xmlns:cx8="http://schemas.microsoft.com/office/drawing/2016/5/14/chartex" xmlns:mc="http://schemas.openxmlformats.org/markup-compatibility/2006" xmlns:aink="http://schemas.microsoft.com/office/drawing/2016/ink" xmlns:am3d="http://schemas.microsoft.com/office/drawing/2017/model3d" xmlns:o="urn:schemas-microsoft-com:office:office" xmlns:r="http://schemas.openxmlformats.org/officeDocument/2006/relationships" xmlns:m="http://schemas.openxmlformats.org/officeDocument/2006/math" xmlns:v="urn:schemas-microsoft-com:vml" xmlns:wp14="http://schemas.microsoft.com/office/word/2010/wordprocessingDrawing" xmlns:wp="http://schemas.openxmlformats.org/drawingml/2006/wordprocessingDrawing" xmlns:w10="urn:schemas-microsoft-com:office:word" xmlns:w="http://schemas.openxmlformats.org/wordprocessingml/2006/main" xmlns:w14="http://schemas.microsoft.com/office/word/2010/wordml" xmlns:w15="http://schemas.microsoft.com/office/word/2012/wordml" xmlns:w16cid="http://schemas.microsoft.com/office/word/2016/wordml/cid" xmlns:w16se="http://schemas.microsoft.com/office/word/2015/wordml/symex" xmlns:wpg="http://schemas.microsoft.com/office/word/2010/wordprocessingGroup" xmlns:wpi="http://schemas.microsoft.com/office/word/2010/wordprocessingInk" xmlns:wne="http://schemas.microsoft.com/office/word/2006/wordml" xmlns:wps="http://schemas.microsoft.com/office/word/2010/wordprocessingShape" mc:Ignorable="w14 w15 w16se w16cid wp14">
+<w:document xmlns:wpc="http://schemas.microsoft.com/office/word/2010/wordprocessingCanvas" xmlns:mc="http://schemas.openxmlformats.org/markup-compatibility/2006" xmlns:o="urn:schemas-microsoft-com:office:office" xmlns:r="http://schemas.openxmlformats.org/officeDocument/2006/relationships" xmlns:m="http://schemas.openxmlformats.org/officeDocument/2006/math" xmlns:v="urn:schemas-microsoft-com:vml" xmlns:wp14="http://schemas.microsoft.com/office/word/2010/wordprocessingDrawing" xmlns:wp="http://schemas.openxmlformats.org/drawingml/2006/wordprocessingDrawing" xmlns:w10="urn:schemas-microsoft-com:office:word" xmlns:w="http://schemas.openxmlformats.org/wordprocessingml/2006/main" xmlns:w14="http://schemas.microsoft.com/office/word/2010/wordml" xmlns:w15="http://schemas.microsoft.com/office/word/2012/wordml" xmlns:wpg="http://schemas.microsoft.com/office/word/2010/wordprocessingGroup" xmlns:wpi="http://schemas.microsoft.com/office/word/2010/wordprocessingInk" xmlns:wne="http://schemas.microsoft.com/office/word/2006/wordml" xmlns:wps="http://schemas.microsoft.com/office/word/2010/wordprocessingShape" mc:Ignorable="w14 w15 wp14">
   <w:body>
     <w:p>
       <w:bookmarkStart w:id="0" w:name="_Toc492892116"/>
@@ -279,7 +279,7 @@
     </w:p>
     <w:tbl>
       <w:tblPr>
-        <w:tblStyle w:val="Tablaconcuadrcula1clara-nfasis5"/>
+        <w:tblStyle w:val="Tabladecuadrcula1clara-nfasis5"/>
         <w:tblW w:w="8928" w:type="dxa"/>
         <w:tblInd w:w="925" w:type="dxa"/>
         <w:tblLayout w:type="fixed"/>
@@ -3002,6 +3002,7 @@
                 <w:szCs w:val="20"/>
               </w:rPr>
             </w:pPr>
+            <w:bookmarkStart w:id="1" w:name="_GoBack" w:colFirst="1" w:colLast="2"/>
           </w:p>
           <w:p>
             <w:pPr>
@@ -3045,7 +3046,6 @@
               <w:t xml:space="preserve"> __</w:t>
             </w:r>
             <w:proofErr w:type="spellStart"/>
-            <w:proofErr w:type="gramStart"/>
             <w:r>
               <w:rPr>
                 <w:rFonts w:ascii="Arial" w:eastAsia="Times New Roman" w:hAnsi="Arial" w:cs="Arial"/>
@@ -3061,16 +3061,7 @@
                 <w:sz w:val="20"/>
                 <w:szCs w:val="20"/>
               </w:rPr>
-              <w:t>(</w:t>
-            </w:r>
-            <w:proofErr w:type="gramEnd"/>
-            <w:r>
-              <w:rPr>
-                <w:rFonts w:ascii="Arial" w:eastAsia="Times New Roman" w:hAnsi="Arial" w:cs="Arial"/>
-                <w:sz w:val="20"/>
-                <w:szCs w:val="20"/>
-              </w:rPr>
-              <w:t>)</w:t>
+              <w:t>()</w:t>
             </w:r>
           </w:p>
         </w:tc>
@@ -3305,7 +3296,6 @@
               <w:t xml:space="preserve"> </w:t>
             </w:r>
             <w:proofErr w:type="spellStart"/>
-            <w:proofErr w:type="gramStart"/>
             <w:r>
               <w:rPr>
                 <w:rFonts w:ascii="Arial" w:eastAsia="Times New Roman" w:hAnsi="Arial" w:cs="Arial"/>
@@ -3321,16 +3311,7 @@
                 <w:sz w:val="20"/>
                 <w:szCs w:val="20"/>
               </w:rPr>
-              <w:t>(</w:t>
-            </w:r>
-            <w:proofErr w:type="gramEnd"/>
-            <w:r>
-              <w:rPr>
-                <w:rFonts w:ascii="Arial" w:eastAsia="Times New Roman" w:hAnsi="Arial" w:cs="Arial"/>
-                <w:sz w:val="20"/>
-                <w:szCs w:val="20"/>
-              </w:rPr>
-              <w:t>)</w:t>
+              <w:t>()</w:t>
             </w:r>
           </w:p>
         </w:tc>
@@ -3529,7 +3510,6 @@
               <w:t xml:space="preserve"> </w:t>
             </w:r>
             <w:proofErr w:type="spellStart"/>
-            <w:proofErr w:type="gramStart"/>
             <w:r>
               <w:rPr>
                 <w:rFonts w:ascii="Arial" w:eastAsia="Times New Roman" w:hAnsi="Arial" w:cs="Arial"/>
@@ -3545,16 +3525,7 @@
                 <w:sz w:val="20"/>
                 <w:szCs w:val="20"/>
               </w:rPr>
-              <w:t>(</w:t>
-            </w:r>
-            <w:proofErr w:type="gramEnd"/>
-            <w:r>
-              <w:rPr>
-                <w:rFonts w:ascii="Arial" w:eastAsia="Times New Roman" w:hAnsi="Arial" w:cs="Arial"/>
-                <w:sz w:val="20"/>
-                <w:szCs w:val="20"/>
-              </w:rPr>
-              <w:t>)</w:t>
+              <w:t>()</w:t>
             </w:r>
           </w:p>
         </w:tc>
@@ -3771,7 +3742,6 @@
               <w:t xml:space="preserve"> </w:t>
             </w:r>
             <w:proofErr w:type="spellStart"/>
-            <w:proofErr w:type="gramStart"/>
             <w:r>
               <w:rPr>
                 <w:rFonts w:ascii="Arial" w:eastAsia="Times New Roman" w:hAnsi="Arial" w:cs="Arial"/>
@@ -3787,16 +3757,7 @@
                 <w:sz w:val="20"/>
                 <w:szCs w:val="20"/>
               </w:rPr>
-              <w:t>(</w:t>
-            </w:r>
-            <w:proofErr w:type="gramEnd"/>
-            <w:r>
-              <w:rPr>
-                <w:rFonts w:ascii="Arial" w:eastAsia="Times New Roman" w:hAnsi="Arial" w:cs="Arial"/>
-                <w:sz w:val="20"/>
-                <w:szCs w:val="20"/>
-              </w:rPr>
-              <w:t>)</w:t>
+              <w:t>()</w:t>
             </w:r>
           </w:p>
         </w:tc>
@@ -3931,17 +3892,7 @@
                 <w:sz w:val="20"/>
                 <w:szCs w:val="20"/>
               </w:rPr>
-              <w:t>twe</w:t>
-            </w:r>
-            <w:bookmarkStart w:id="1" w:name="_GoBack"/>
-            <w:bookmarkEnd w:id="1"/>
-            <w:r>
-              <w:rPr>
-                <w:rFonts w:ascii="Arial" w:eastAsia="Times New Roman" w:hAnsi="Arial" w:cs="Arial"/>
-                <w:sz w:val="20"/>
-                <w:szCs w:val="20"/>
-              </w:rPr>
-              <w:t>eter</w:t>
+              <w:t>tweeter</w:t>
             </w:r>
             <w:proofErr w:type="spellEnd"/>
             <w:r>
@@ -4001,9 +3952,9 @@
                 <w:szCs w:val="20"/>
                 <w:lang w:val="en-US"/>
               </w:rPr>
-              <w:t>getUsuario_</w:t>
-            </w:r>
-            <w:proofErr w:type="gramStart"/>
+              <w:t>getUsuario_Tweeter</w:t>
+            </w:r>
+            <w:proofErr w:type="spellEnd"/>
             <w:r>
               <w:rPr>
                 <w:rFonts w:ascii="Arial" w:eastAsia="Times New Roman" w:hAnsi="Arial" w:cs="Arial"/>
@@ -4011,27 +3962,7 @@
                 <w:szCs w:val="20"/>
                 <w:lang w:val="en-US"/>
               </w:rPr>
-              <w:t>Tweeter</w:t>
-            </w:r>
-            <w:proofErr w:type="spellEnd"/>
-            <w:r>
-              <w:rPr>
-                <w:rFonts w:ascii="Arial" w:eastAsia="Times New Roman" w:hAnsi="Arial" w:cs="Arial"/>
-                <w:sz w:val="20"/>
-                <w:szCs w:val="20"/>
-                <w:lang w:val="en-US"/>
-              </w:rPr>
-              <w:t>(</w:t>
-            </w:r>
-            <w:proofErr w:type="gramEnd"/>
-            <w:r>
-              <w:rPr>
-                <w:rFonts w:ascii="Arial" w:eastAsia="Times New Roman" w:hAnsi="Arial" w:cs="Arial"/>
-                <w:sz w:val="20"/>
-                <w:szCs w:val="20"/>
-                <w:lang w:val="en-US"/>
-              </w:rPr>
-              <w:t>)</w:t>
+              <w:t>()</w:t>
             </w:r>
           </w:p>
         </w:tc>
@@ -4182,7 +4113,31 @@
                 <w:sz w:val="20"/>
                 <w:szCs w:val="20"/>
               </w:rPr>
-              <w:t>hasta</w:t>
+              <w:t>has</w:t>
+            </w:r>
+            <w:r>
+              <w:rPr>
+                <w:rFonts w:ascii="Arial" w:eastAsia="Times New Roman" w:hAnsi="Arial" w:cs="Arial"/>
+                <w:sz w:val="20"/>
+                <w:szCs w:val="20"/>
+              </w:rPr>
+              <w:t>h</w:t>
+            </w:r>
+            <w:r>
+              <w:rPr>
+                <w:rFonts w:ascii="Arial" w:eastAsia="Times New Roman" w:hAnsi="Arial" w:cs="Arial"/>
+                <w:sz w:val="20"/>
+                <w:szCs w:val="20"/>
+              </w:rPr>
+              <w:t>ta</w:t>
+            </w:r>
+            <w:r>
+              <w:rPr>
+                <w:rFonts w:ascii="Arial" w:eastAsia="Times New Roman" w:hAnsi="Arial" w:cs="Arial"/>
+                <w:sz w:val="20"/>
+                <w:szCs w:val="20"/>
+              </w:rPr>
+              <w:t>g</w:t>
             </w:r>
             <w:r>
               <w:rPr>
@@ -4234,7 +4189,6 @@
               <w:t xml:space="preserve">public function </w:t>
             </w:r>
             <w:proofErr w:type="spellStart"/>
-            <w:proofErr w:type="gramStart"/>
             <w:r>
               <w:rPr>
                 <w:rFonts w:ascii="Arial" w:eastAsia="Times New Roman" w:hAnsi="Arial" w:cs="Arial"/>
@@ -4252,17 +4206,7 @@
                 <w:szCs w:val="20"/>
                 <w:lang w:val="en-US"/>
               </w:rPr>
-              <w:t>(</w:t>
-            </w:r>
-            <w:proofErr w:type="gramEnd"/>
-            <w:r>
-              <w:rPr>
-                <w:rFonts w:ascii="Arial" w:eastAsia="Times New Roman" w:hAnsi="Arial" w:cs="Arial"/>
-                <w:sz w:val="20"/>
-                <w:szCs w:val="20"/>
-                <w:lang w:val="en-US"/>
-              </w:rPr>
-              <w:t>)</w:t>
+              <w:t>()</w:t>
             </w:r>
           </w:p>
         </w:tc>
@@ -4292,7 +4236,31 @@
                 <w:sz w:val="20"/>
                 <w:szCs w:val="20"/>
               </w:rPr>
-              <w:t>hasta</w:t>
+              <w:t>has</w:t>
+            </w:r>
+            <w:r>
+              <w:rPr>
+                <w:rFonts w:ascii="Arial" w:eastAsia="Times New Roman" w:hAnsi="Arial" w:cs="Arial"/>
+                <w:sz w:val="20"/>
+                <w:szCs w:val="20"/>
+              </w:rPr>
+              <w:t>h</w:t>
+            </w:r>
+            <w:r>
+              <w:rPr>
+                <w:rFonts w:ascii="Arial" w:eastAsia="Times New Roman" w:hAnsi="Arial" w:cs="Arial"/>
+                <w:sz w:val="20"/>
+                <w:szCs w:val="20"/>
+              </w:rPr>
+              <w:t>ta</w:t>
+            </w:r>
+            <w:r>
+              <w:rPr>
+                <w:rFonts w:ascii="Arial" w:eastAsia="Times New Roman" w:hAnsi="Arial" w:cs="Arial"/>
+                <w:sz w:val="20"/>
+                <w:szCs w:val="20"/>
+              </w:rPr>
+              <w:t>g</w:t>
             </w:r>
             <w:r>
               <w:rPr>
@@ -4470,9 +4438,9 @@
                 <w:szCs w:val="20"/>
                 <w:lang w:val="en-US"/>
               </w:rPr>
-              <w:t>getDia_</w:t>
-            </w:r>
-            <w:proofErr w:type="gramStart"/>
+              <w:t>getDia_inicio</w:t>
+            </w:r>
+            <w:proofErr w:type="spellEnd"/>
             <w:r>
               <w:rPr>
                 <w:rFonts w:ascii="Arial" w:eastAsia="Times New Roman" w:hAnsi="Arial" w:cs="Arial"/>
@@ -4480,27 +4448,7 @@
                 <w:szCs w:val="20"/>
                 <w:lang w:val="en-US"/>
               </w:rPr>
-              <w:t>inicio</w:t>
-            </w:r>
-            <w:proofErr w:type="spellEnd"/>
-            <w:r>
-              <w:rPr>
-                <w:rFonts w:ascii="Arial" w:eastAsia="Times New Roman" w:hAnsi="Arial" w:cs="Arial"/>
-                <w:sz w:val="20"/>
-                <w:szCs w:val="20"/>
-                <w:lang w:val="en-US"/>
-              </w:rPr>
-              <w:t>(</w:t>
-            </w:r>
-            <w:proofErr w:type="gramEnd"/>
-            <w:r>
-              <w:rPr>
-                <w:rFonts w:ascii="Arial" w:eastAsia="Times New Roman" w:hAnsi="Arial" w:cs="Arial"/>
-                <w:sz w:val="20"/>
-                <w:szCs w:val="20"/>
-                <w:lang w:val="en-US"/>
-              </w:rPr>
-              <w:t>)</w:t>
+              <w:t>()</w:t>
             </w:r>
           </w:p>
         </w:tc>
@@ -4724,9 +4672,9 @@
                 <w:szCs w:val="20"/>
                 <w:lang w:val="en-US"/>
               </w:rPr>
-              <w:t>getDia_</w:t>
-            </w:r>
-            <w:proofErr w:type="gramStart"/>
+              <w:t>getDia_Fin</w:t>
+            </w:r>
+            <w:proofErr w:type="spellEnd"/>
             <w:r>
               <w:rPr>
                 <w:rFonts w:ascii="Arial" w:eastAsia="Times New Roman" w:hAnsi="Arial" w:cs="Arial"/>
@@ -4734,27 +4682,7 @@
                 <w:szCs w:val="20"/>
                 <w:lang w:val="en-US"/>
               </w:rPr>
-              <w:t>Fin</w:t>
-            </w:r>
-            <w:proofErr w:type="spellEnd"/>
-            <w:r>
-              <w:rPr>
-                <w:rFonts w:ascii="Arial" w:eastAsia="Times New Roman" w:hAnsi="Arial" w:cs="Arial"/>
-                <w:sz w:val="20"/>
-                <w:szCs w:val="20"/>
-                <w:lang w:val="en-US"/>
-              </w:rPr>
-              <w:t>(</w:t>
-            </w:r>
-            <w:proofErr w:type="gramEnd"/>
-            <w:r>
-              <w:rPr>
-                <w:rFonts w:ascii="Arial" w:eastAsia="Times New Roman" w:hAnsi="Arial" w:cs="Arial"/>
-                <w:sz w:val="20"/>
-                <w:szCs w:val="20"/>
-                <w:lang w:val="en-US"/>
-              </w:rPr>
-              <w:t>)</w:t>
+              <w:t>()</w:t>
             </w:r>
           </w:p>
         </w:tc>
@@ -5016,9 +4944,9 @@
                 <w:szCs w:val="20"/>
                 <w:lang w:val="es-419"/>
               </w:rPr>
-              <w:t>getHora_</w:t>
-            </w:r>
-            <w:proofErr w:type="gramStart"/>
+              <w:t>getHora_Inicio</w:t>
+            </w:r>
+            <w:proofErr w:type="spellEnd"/>
             <w:r>
               <w:rPr>
                 <w:rFonts w:ascii="Arial" w:eastAsia="Times New Roman" w:hAnsi="Arial" w:cs="Arial"/>
@@ -5026,27 +4954,7 @@
                 <w:szCs w:val="20"/>
                 <w:lang w:val="es-419"/>
               </w:rPr>
-              <w:t>Inicio</w:t>
-            </w:r>
-            <w:proofErr w:type="spellEnd"/>
-            <w:r>
-              <w:rPr>
-                <w:rFonts w:ascii="Arial" w:eastAsia="Times New Roman" w:hAnsi="Arial" w:cs="Arial"/>
-                <w:sz w:val="20"/>
-                <w:szCs w:val="20"/>
-                <w:lang w:val="es-419"/>
-              </w:rPr>
-              <w:t>(</w:t>
-            </w:r>
-            <w:proofErr w:type="gramEnd"/>
-            <w:r>
-              <w:rPr>
-                <w:rFonts w:ascii="Arial" w:eastAsia="Times New Roman" w:hAnsi="Arial" w:cs="Arial"/>
-                <w:sz w:val="20"/>
-                <w:szCs w:val="20"/>
-                <w:lang w:val="es-419"/>
-              </w:rPr>
-              <w:t>)</w:t>
+              <w:t>()</w:t>
             </w:r>
           </w:p>
         </w:tc>
@@ -5294,16 +5202,7 @@
                 <w:sz w:val="20"/>
                 <w:szCs w:val="20"/>
               </w:rPr>
-              <w:t>getHora_</w:t>
-            </w:r>
-            <w:proofErr w:type="gramStart"/>
-            <w:r>
-              <w:rPr>
-                <w:rFonts w:ascii="Arial" w:eastAsia="Times New Roman" w:hAnsi="Arial" w:cs="Arial"/>
-                <w:sz w:val="20"/>
-                <w:szCs w:val="20"/>
-              </w:rPr>
-              <w:t>Fin</w:t>
+              <w:t>getHora_Fin</w:t>
             </w:r>
             <w:proofErr w:type="spellEnd"/>
             <w:r>
@@ -5312,16 +5211,7 @@
                 <w:sz w:val="20"/>
                 <w:szCs w:val="20"/>
               </w:rPr>
-              <w:t>(</w:t>
-            </w:r>
-            <w:proofErr w:type="gramEnd"/>
-            <w:r>
-              <w:rPr>
-                <w:rFonts w:ascii="Arial" w:eastAsia="Times New Roman" w:hAnsi="Arial" w:cs="Arial"/>
-                <w:sz w:val="20"/>
-                <w:szCs w:val="20"/>
-              </w:rPr>
-              <w:t>)</w:t>
+              <w:t>()</w:t>
             </w:r>
           </w:p>
         </w:tc>
@@ -5372,6 +5262,7 @@
           </w:p>
         </w:tc>
       </w:tr>
+      <w:bookmarkEnd w:id="1"/>
     </w:tbl>
     <w:p>
       <w:pPr>
@@ -5399,7 +5290,7 @@
 </file>
 
 <file path=word/endnotes.xml><?xml version="1.0" encoding="utf-8"?>
-<w:endnotes xmlns:wpc="http://schemas.microsoft.com/office/word/2010/wordprocessingCanvas" xmlns:cx="http://schemas.microsoft.com/office/drawing/2014/chartex" xmlns:cx1="http://schemas.microsoft.com/office/drawing/2015/9/8/chartex" xmlns:cx2="http://schemas.microsoft.com/office/drawing/2015/10/21/chartex" xmlns:cx3="http://schemas.microsoft.com/office/drawing/2016/5/9/chartex" xmlns:cx4="http://schemas.microsoft.com/office/drawing/2016/5/10/chartex" xmlns:cx5="http://schemas.microsoft.com/office/drawing/2016/5/11/chartex" xmlns:cx6="http://schemas.microsoft.com/office/drawing/2016/5/12/chartex" xmlns:cx7="http://schemas.microsoft.com/office/drawing/2016/5/13/chartex" xmlns:cx8="http://schemas.microsoft.com/office/drawing/2016/5/14/chartex" xmlns:mc="http://schemas.openxmlformats.org/markup-compatibility/2006" xmlns:aink="http://schemas.microsoft.com/office/drawing/2016/ink" xmlns:am3d="http://schemas.microsoft.com/office/drawing/2017/model3d" xmlns:o="urn:schemas-microsoft-com:office:office" xmlns:r="http://schemas.openxmlformats.org/officeDocument/2006/relationships" xmlns:m="http://schemas.openxmlformats.org/officeDocument/2006/math" xmlns:v="urn:schemas-microsoft-com:vml" xmlns:wp14="http://schemas.microsoft.com/office/word/2010/wordprocessingDrawing" xmlns:wp="http://schemas.openxmlformats.org/drawingml/2006/wordprocessingDrawing" xmlns:w10="urn:schemas-microsoft-com:office:word" xmlns:w="http://schemas.openxmlformats.org/wordprocessingml/2006/main" xmlns:w14="http://schemas.microsoft.com/office/word/2010/wordml" xmlns:w15="http://schemas.microsoft.com/office/word/2012/wordml" xmlns:w16cid="http://schemas.microsoft.com/office/word/2016/wordml/cid" xmlns:w16se="http://schemas.microsoft.com/office/word/2015/wordml/symex" xmlns:wpg="http://schemas.microsoft.com/office/word/2010/wordprocessingGroup" xmlns:wpi="http://schemas.microsoft.com/office/word/2010/wordprocessingInk" xmlns:wne="http://schemas.microsoft.com/office/word/2006/wordml" xmlns:wps="http://schemas.microsoft.com/office/word/2010/wordprocessingShape" mc:Ignorable="w14 w15 w16se w16cid wp14">
+<w:endnotes xmlns:wpc="http://schemas.microsoft.com/office/word/2010/wordprocessingCanvas" xmlns:mc="http://schemas.openxmlformats.org/markup-compatibility/2006" xmlns:o="urn:schemas-microsoft-com:office:office" xmlns:r="http://schemas.openxmlformats.org/officeDocument/2006/relationships" xmlns:m="http://schemas.openxmlformats.org/officeDocument/2006/math" xmlns:v="urn:schemas-microsoft-com:vml" xmlns:wp14="http://schemas.microsoft.com/office/word/2010/wordprocessingDrawing" xmlns:wp="http://schemas.openxmlformats.org/drawingml/2006/wordprocessingDrawing" xmlns:w10="urn:schemas-microsoft-com:office:word" xmlns:w="http://schemas.openxmlformats.org/wordprocessingml/2006/main" xmlns:w14="http://schemas.microsoft.com/office/word/2010/wordml" xmlns:w15="http://schemas.microsoft.com/office/word/2012/wordml" xmlns:wpg="http://schemas.microsoft.com/office/word/2010/wordprocessingGroup" xmlns:wpi="http://schemas.microsoft.com/office/word/2010/wordprocessingInk" xmlns:wne="http://schemas.microsoft.com/office/word/2006/wordml" xmlns:wps="http://schemas.microsoft.com/office/word/2010/wordprocessingShape" mc:Ignorable="w14 w15 wp14">
   <w:endnote w:type="separator" w:id="-1">
     <w:p>
       <w:pPr>
@@ -5424,7 +5315,7 @@
 </file>
 
 <file path=word/footer1.xml><?xml version="1.0" encoding="utf-8"?>
-<w:ftr xmlns:wpc="http://schemas.microsoft.com/office/word/2010/wordprocessingCanvas" xmlns:cx="http://schemas.microsoft.com/office/drawing/2014/chartex" xmlns:cx1="http://schemas.microsoft.com/office/drawing/2015/9/8/chartex" xmlns:cx2="http://schemas.microsoft.com/office/drawing/2015/10/21/chartex" xmlns:cx3="http://schemas.microsoft.com/office/drawing/2016/5/9/chartex" xmlns:cx4="http://schemas.microsoft.com/office/drawing/2016/5/10/chartex" xmlns:cx5="http://schemas.microsoft.com/office/drawing/2016/5/11/chartex" xmlns:cx6="http://schemas.microsoft.com/office/drawing/2016/5/12/chartex" xmlns:cx7="http://schemas.microsoft.com/office/drawing/2016/5/13/chartex" xmlns:cx8="http://schemas.microsoft.com/office/drawing/2016/5/14/chartex" xmlns:mc="http://schemas.openxmlformats.org/markup-compatibility/2006" xmlns:aink="http://schemas.microsoft.com/office/drawing/2016/ink" xmlns:am3d="http://schemas.microsoft.com/office/drawing/2017/model3d" xmlns:o="urn:schemas-microsoft-com:office:office" xmlns:r="http://schemas.openxmlformats.org/officeDocument/2006/relationships" xmlns:m="http://schemas.openxmlformats.org/officeDocument/2006/math" xmlns:v="urn:schemas-microsoft-com:vml" xmlns:wp14="http://schemas.microsoft.com/office/word/2010/wordprocessingDrawing" xmlns:wp="http://schemas.openxmlformats.org/drawingml/2006/wordprocessingDrawing" xmlns:w10="urn:schemas-microsoft-com:office:word" xmlns:w="http://schemas.openxmlformats.org/wordprocessingml/2006/main" xmlns:w14="http://schemas.microsoft.com/office/word/2010/wordml" xmlns:w15="http://schemas.microsoft.com/office/word/2012/wordml" xmlns:w16cid="http://schemas.microsoft.com/office/word/2016/wordml/cid" xmlns:w16se="http://schemas.microsoft.com/office/word/2015/wordml/symex" xmlns:wpg="http://schemas.microsoft.com/office/word/2010/wordprocessingGroup" xmlns:wpi="http://schemas.microsoft.com/office/word/2010/wordprocessingInk" xmlns:wne="http://schemas.microsoft.com/office/word/2006/wordml" xmlns:wps="http://schemas.microsoft.com/office/word/2010/wordprocessingShape" mc:Ignorable="w14 w15 w16se w16cid wp14">
+<w:ftr xmlns:wpc="http://schemas.microsoft.com/office/word/2010/wordprocessingCanvas" xmlns:mc="http://schemas.openxmlformats.org/markup-compatibility/2006" xmlns:o="urn:schemas-microsoft-com:office:office" xmlns:r="http://schemas.openxmlformats.org/officeDocument/2006/relationships" xmlns:m="http://schemas.openxmlformats.org/officeDocument/2006/math" xmlns:v="urn:schemas-microsoft-com:vml" xmlns:wp14="http://schemas.microsoft.com/office/word/2010/wordprocessingDrawing" xmlns:wp="http://schemas.openxmlformats.org/drawingml/2006/wordprocessingDrawing" xmlns:w10="urn:schemas-microsoft-com:office:word" xmlns:w="http://schemas.openxmlformats.org/wordprocessingml/2006/main" xmlns:w14="http://schemas.microsoft.com/office/word/2010/wordml" xmlns:w15="http://schemas.microsoft.com/office/word/2012/wordml" xmlns:wpg="http://schemas.microsoft.com/office/word/2010/wordprocessingGroup" xmlns:wpi="http://schemas.microsoft.com/office/word/2010/wordprocessingInk" xmlns:wne="http://schemas.microsoft.com/office/word/2006/wordml" xmlns:wps="http://schemas.microsoft.com/office/word/2010/wordprocessingShape" mc:Ignorable="w14 w15 wp14">
   <w:p>
     <w:pPr>
       <w:pStyle w:val="Piedepgina"/>
@@ -5552,7 +5443,7 @@
             <w:noProof/>
             <w:lang w:val="es-ES"/>
           </w:rPr>
-          <w:t>2</w:t>
+          <w:t>3</w:t>
         </w:r>
         <w:r>
           <w:rPr>
@@ -5575,7 +5466,7 @@
 </file>
 
 <file path=word/footnotes.xml><?xml version="1.0" encoding="utf-8"?>
-<w:footnotes xmlns:wpc="http://schemas.microsoft.com/office/word/2010/wordprocessingCanvas" xmlns:cx="http://schemas.microsoft.com/office/drawing/2014/chartex" xmlns:cx1="http://schemas.microsoft.com/office/drawing/2015/9/8/chartex" xmlns:cx2="http://schemas.microsoft.com/office/drawing/2015/10/21/chartex" xmlns:cx3="http://schemas.microsoft.com/office/drawing/2016/5/9/chartex" xmlns:cx4="http://schemas.microsoft.com/office/drawing/2016/5/10/chartex" xmlns:cx5="http://schemas.microsoft.com/office/drawing/2016/5/11/chartex" xmlns:cx6="http://schemas.microsoft.com/office/drawing/2016/5/12/chartex" xmlns:cx7="http://schemas.microsoft.com/office/drawing/2016/5/13/chartex" xmlns:cx8="http://schemas.microsoft.com/office/drawing/2016/5/14/chartex" xmlns:mc="http://schemas.openxmlformats.org/markup-compatibility/2006" xmlns:aink="http://schemas.microsoft.com/office/drawing/2016/ink" xmlns:am3d="http://schemas.microsoft.com/office/drawing/2017/model3d" xmlns:o="urn:schemas-microsoft-com:office:office" xmlns:r="http://schemas.openxmlformats.org/officeDocument/2006/relationships" xmlns:m="http://schemas.openxmlformats.org/officeDocument/2006/math" xmlns:v="urn:schemas-microsoft-com:vml" xmlns:wp14="http://schemas.microsoft.com/office/word/2010/wordprocessingDrawing" xmlns:wp="http://schemas.openxmlformats.org/drawingml/2006/wordprocessingDrawing" xmlns:w10="urn:schemas-microsoft-com:office:word" xmlns:w="http://schemas.openxmlformats.org/wordprocessingml/2006/main" xmlns:w14="http://schemas.microsoft.com/office/word/2010/wordml" xmlns:w15="http://schemas.microsoft.com/office/word/2012/wordml" xmlns:w16cid="http://schemas.microsoft.com/office/word/2016/wordml/cid" xmlns:w16se="http://schemas.microsoft.com/office/word/2015/wordml/symex" xmlns:wpg="http://schemas.microsoft.com/office/word/2010/wordprocessingGroup" xmlns:wpi="http://schemas.microsoft.com/office/word/2010/wordprocessingInk" xmlns:wne="http://schemas.microsoft.com/office/word/2006/wordml" xmlns:wps="http://schemas.microsoft.com/office/word/2010/wordprocessingShape" mc:Ignorable="w14 w15 w16se w16cid wp14">
+<w:footnotes xmlns:wpc="http://schemas.microsoft.com/office/word/2010/wordprocessingCanvas" xmlns:mc="http://schemas.openxmlformats.org/markup-compatibility/2006" xmlns:o="urn:schemas-microsoft-com:office:office" xmlns:r="http://schemas.openxmlformats.org/officeDocument/2006/relationships" xmlns:m="http://schemas.openxmlformats.org/officeDocument/2006/math" xmlns:v="urn:schemas-microsoft-com:vml" xmlns:wp14="http://schemas.microsoft.com/office/word/2010/wordprocessingDrawing" xmlns:wp="http://schemas.openxmlformats.org/drawingml/2006/wordprocessingDrawing" xmlns:w10="urn:schemas-microsoft-com:office:word" xmlns:w="http://schemas.openxmlformats.org/wordprocessingml/2006/main" xmlns:w14="http://schemas.microsoft.com/office/word/2010/wordml" xmlns:w15="http://schemas.microsoft.com/office/word/2012/wordml" xmlns:wpg="http://schemas.microsoft.com/office/word/2010/wordprocessingGroup" xmlns:wpi="http://schemas.microsoft.com/office/word/2010/wordprocessingInk" xmlns:wne="http://schemas.microsoft.com/office/word/2006/wordml" xmlns:wps="http://schemas.microsoft.com/office/word/2010/wordprocessingShape" mc:Ignorable="w14 w15 wp14">
   <w:footnote w:type="separator" w:id="-1">
     <w:p>
       <w:pPr>
@@ -5600,7 +5491,7 @@
 </file>
 
 <file path=word/header1.xml><?xml version="1.0" encoding="utf-8"?>
-<w:hdr xmlns:wpc="http://schemas.microsoft.com/office/word/2010/wordprocessingCanvas" xmlns:cx="http://schemas.microsoft.com/office/drawing/2014/chartex" xmlns:cx1="http://schemas.microsoft.com/office/drawing/2015/9/8/chartex" xmlns:cx2="http://schemas.microsoft.com/office/drawing/2015/10/21/chartex" xmlns:cx3="http://schemas.microsoft.com/office/drawing/2016/5/9/chartex" xmlns:cx4="http://schemas.microsoft.com/office/drawing/2016/5/10/chartex" xmlns:cx5="http://schemas.microsoft.com/office/drawing/2016/5/11/chartex" xmlns:cx6="http://schemas.microsoft.com/office/drawing/2016/5/12/chartex" xmlns:cx7="http://schemas.microsoft.com/office/drawing/2016/5/13/chartex" xmlns:cx8="http://schemas.microsoft.com/office/drawing/2016/5/14/chartex" xmlns:mc="http://schemas.openxmlformats.org/markup-compatibility/2006" xmlns:aink="http://schemas.microsoft.com/office/drawing/2016/ink" xmlns:am3d="http://schemas.microsoft.com/office/drawing/2017/model3d" xmlns:o="urn:schemas-microsoft-com:office:office" xmlns:r="http://schemas.openxmlformats.org/officeDocument/2006/relationships" xmlns:m="http://schemas.openxmlformats.org/officeDocument/2006/math" xmlns:v="urn:schemas-microsoft-com:vml" xmlns:wp14="http://schemas.microsoft.com/office/word/2010/wordprocessingDrawing" xmlns:wp="http://schemas.openxmlformats.org/drawingml/2006/wordprocessingDrawing" xmlns:w10="urn:schemas-microsoft-com:office:word" xmlns:w="http://schemas.openxmlformats.org/wordprocessingml/2006/main" xmlns:w14="http://schemas.microsoft.com/office/word/2010/wordml" xmlns:w15="http://schemas.microsoft.com/office/word/2012/wordml" xmlns:w16cid="http://schemas.microsoft.com/office/word/2016/wordml/cid" xmlns:w16se="http://schemas.microsoft.com/office/word/2015/wordml/symex" xmlns:wpg="http://schemas.microsoft.com/office/word/2010/wordprocessingGroup" xmlns:wpi="http://schemas.microsoft.com/office/word/2010/wordprocessingInk" xmlns:wne="http://schemas.microsoft.com/office/word/2006/wordml" xmlns:wps="http://schemas.microsoft.com/office/word/2010/wordprocessingShape" mc:Ignorable="w14 w15 w16se w16cid wp14">
+<w:hdr xmlns:wpc="http://schemas.microsoft.com/office/word/2010/wordprocessingCanvas" xmlns:mc="http://schemas.openxmlformats.org/markup-compatibility/2006" xmlns:o="urn:schemas-microsoft-com:office:office" xmlns:r="http://schemas.openxmlformats.org/officeDocument/2006/relationships" xmlns:m="http://schemas.openxmlformats.org/officeDocument/2006/math" xmlns:v="urn:schemas-microsoft-com:vml" xmlns:wp14="http://schemas.microsoft.com/office/word/2010/wordprocessingDrawing" xmlns:wp="http://schemas.openxmlformats.org/drawingml/2006/wordprocessingDrawing" xmlns:w10="urn:schemas-microsoft-com:office:word" xmlns:w="http://schemas.openxmlformats.org/wordprocessingml/2006/main" xmlns:w14="http://schemas.microsoft.com/office/word/2010/wordml" xmlns:w15="http://schemas.microsoft.com/office/word/2012/wordml" xmlns:wpg="http://schemas.microsoft.com/office/word/2010/wordprocessingGroup" xmlns:wpi="http://schemas.microsoft.com/office/word/2010/wordprocessingInk" xmlns:wne="http://schemas.microsoft.com/office/word/2006/wordml" xmlns:wps="http://schemas.microsoft.com/office/word/2010/wordprocessingShape" mc:Ignorable="w14 w15 wp14">
   <w:p>
     <w:pPr>
       <w:pStyle w:val="Encabezado"/>
@@ -5797,7 +5688,7 @@
             </wp:anchor>
           </w:drawing>
         </mc:Choice>
-        <mc:Fallback>
+        <mc:Fallback xmlns:w16se="http://schemas.microsoft.com/office/word/2015/wordml/symex" xmlns:w16cid="http://schemas.microsoft.com/office/word/2016/wordml/cid" xmlns:am3d="http://schemas.microsoft.com/office/drawing/2017/model3d" xmlns:aink="http://schemas.microsoft.com/office/drawing/2016/ink" xmlns:cx8="http://schemas.microsoft.com/office/drawing/2016/5/14/chartex" xmlns:cx7="http://schemas.microsoft.com/office/drawing/2016/5/13/chartex" xmlns:cx6="http://schemas.microsoft.com/office/drawing/2016/5/12/chartex" xmlns:cx5="http://schemas.microsoft.com/office/drawing/2016/5/11/chartex" xmlns:cx4="http://schemas.microsoft.com/office/drawing/2016/5/10/chartex" xmlns:cx3="http://schemas.microsoft.com/office/drawing/2016/5/9/chartex" xmlns:cx2="http://schemas.microsoft.com/office/drawing/2015/10/21/chartex" xmlns:cx1="http://schemas.microsoft.com/office/drawing/2015/9/8/chartex" xmlns:cx="http://schemas.microsoft.com/office/drawing/2014/chartex">
           <w:pict>
             <v:roundrect w14:anchorId="177C025C" id="Rectángulo: esquinas redondeadas 6" o:spid="_x0000_s1026" style="position:absolute;margin-left:-43.5pt;margin-top:27.6pt;width:66pt;height:712.5pt;z-index:251661312;visibility:visible;mso-wrap-style:square;mso-width-percent:0;mso-height-percent:0;mso-wrap-distance-left:9pt;mso-wrap-distance-top:0;mso-wrap-distance-right:9pt;mso-wrap-distance-bottom:0;mso-position-horizontal:absolute;mso-position-horizontal-relative:text;mso-position-vertical:absolute;mso-position-vertical-relative:text;mso-width-percent:0;mso-height-percent:0;mso-width-relative:margin;mso-height-relative:margin;v-text-anchor:middle" arcsize="10923f" o:gfxdata="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" fillcolor="#c9c9c9 [1942]" stroked="f" strokeweight="1pt">
               <v:fill color2="#c9c9c9 [1942]" rotate="t" angle="90" colors="0 #747474;.5 #a9a9a9;1 #c9c9c9" focus="100%" type="gradient"/>
@@ -5887,7 +5778,7 @@
             </wp:anchor>
           </w:drawing>
         </mc:Choice>
-        <mc:Fallback>
+        <mc:Fallback xmlns:w16se="http://schemas.microsoft.com/office/word/2015/wordml/symex" xmlns:w16cid="http://schemas.microsoft.com/office/word/2016/wordml/cid" xmlns:am3d="http://schemas.microsoft.com/office/drawing/2017/model3d" xmlns:aink="http://schemas.microsoft.com/office/drawing/2016/ink" xmlns:cx8="http://schemas.microsoft.com/office/drawing/2016/5/14/chartex" xmlns:cx7="http://schemas.microsoft.com/office/drawing/2016/5/13/chartex" xmlns:cx6="http://schemas.microsoft.com/office/drawing/2016/5/12/chartex" xmlns:cx5="http://schemas.microsoft.com/office/drawing/2016/5/11/chartex" xmlns:cx4="http://schemas.microsoft.com/office/drawing/2016/5/10/chartex" xmlns:cx3="http://schemas.microsoft.com/office/drawing/2016/5/9/chartex" xmlns:cx2="http://schemas.microsoft.com/office/drawing/2015/10/21/chartex" xmlns:cx1="http://schemas.microsoft.com/office/drawing/2015/9/8/chartex" xmlns:cx="http://schemas.microsoft.com/office/drawing/2014/chartex">
           <w:pict>
             <v:shapetype w14:anchorId="7E8CEF72" id="_x0000_t6" coordsize="21600,21600" o:spt="6" path="m,l,21600r21600,xe">
               <v:stroke joinstyle="miter"/>
@@ -5917,7 +5808,7 @@
 </file>
 
 <file path=word/numbering.xml><?xml version="1.0" encoding="utf-8"?>
-<w:numbering xmlns:wpc="http://schemas.microsoft.com/office/word/2010/wordprocessingCanvas" xmlns:cx="http://schemas.microsoft.com/office/drawing/2014/chartex" xmlns:cx1="http://schemas.microsoft.com/office/drawing/2015/9/8/chartex" xmlns:cx2="http://schemas.microsoft.com/office/drawing/2015/10/21/chartex" xmlns:cx3="http://schemas.microsoft.com/office/drawing/2016/5/9/chartex" xmlns:cx4="http://schemas.microsoft.com/office/drawing/2016/5/10/chartex" xmlns:cx5="http://schemas.microsoft.com/office/drawing/2016/5/11/chartex" xmlns:cx6="http://schemas.microsoft.com/office/drawing/2016/5/12/chartex" xmlns:cx7="http://schemas.microsoft.com/office/drawing/2016/5/13/chartex" xmlns:cx8="http://schemas.microsoft.com/office/drawing/2016/5/14/chartex" xmlns:mc="http://schemas.openxmlformats.org/markup-compatibility/2006" xmlns:aink="http://schemas.microsoft.com/office/drawing/2016/ink" xmlns:am3d="http://schemas.microsoft.com/office/drawing/2017/model3d" xmlns:o="urn:schemas-microsoft-com:office:office" xmlns:r="http://schemas.openxmlformats.org/officeDocument/2006/relationships" xmlns:m="http://schemas.openxmlformats.org/officeDocument/2006/math" xmlns:v="urn:schemas-microsoft-com:vml" xmlns:wp14="http://schemas.microsoft.com/office/word/2010/wordprocessingDrawing" xmlns:wp="http://schemas.openxmlformats.org/drawingml/2006/wordprocessingDrawing" xmlns:w10="urn:schemas-microsoft-com:office:word" xmlns:w="http://schemas.openxmlformats.org/wordprocessingml/2006/main" xmlns:w14="http://schemas.microsoft.com/office/word/2010/wordml" xmlns:w15="http://schemas.microsoft.com/office/word/2012/wordml" xmlns:w16cid="http://schemas.microsoft.com/office/word/2016/wordml/cid" xmlns:w16se="http://schemas.microsoft.com/office/word/2015/wordml/symex" xmlns:wpg="http://schemas.microsoft.com/office/word/2010/wordprocessingGroup" xmlns:wpi="http://schemas.microsoft.com/office/word/2010/wordprocessingInk" xmlns:wne="http://schemas.microsoft.com/office/word/2006/wordml" xmlns:wps="http://schemas.microsoft.com/office/word/2010/wordprocessingShape" mc:Ignorable="w14 w15 w16se w16cid wp14">
+<w:numbering xmlns:wpc="http://schemas.microsoft.com/office/word/2010/wordprocessingCanvas" xmlns:mc="http://schemas.openxmlformats.org/markup-compatibility/2006" xmlns:o="urn:schemas-microsoft-com:office:office" xmlns:r="http://schemas.openxmlformats.org/officeDocument/2006/relationships" xmlns:m="http://schemas.openxmlformats.org/officeDocument/2006/math" xmlns:v="urn:schemas-microsoft-com:vml" xmlns:wp14="http://schemas.microsoft.com/office/word/2010/wordprocessingDrawing" xmlns:wp="http://schemas.openxmlformats.org/drawingml/2006/wordprocessingDrawing" xmlns:w10="urn:schemas-microsoft-com:office:word" xmlns:w="http://schemas.openxmlformats.org/wordprocessingml/2006/main" xmlns:w14="http://schemas.microsoft.com/office/word/2010/wordml" xmlns:w15="http://schemas.microsoft.com/office/word/2012/wordml" xmlns:wpg="http://schemas.microsoft.com/office/word/2010/wordprocessingGroup" xmlns:wpi="http://schemas.microsoft.com/office/word/2010/wordprocessingInk" xmlns:wne="http://schemas.microsoft.com/office/word/2006/wordml" xmlns:wps="http://schemas.microsoft.com/office/word/2010/wordprocessingShape" mc:Ignorable="w14 w15 wp14">
   <w:abstractNum w:abstractNumId="0" w15:restartNumberingAfterBreak="0">
     <w:nsid w:val="05500233"/>
     <w:multiLevelType w:val="hybridMultilevel"/>
@@ -7309,7 +7200,7 @@
 </file>
 
 <file path=word/styles.xml><?xml version="1.0" encoding="utf-8"?>
-<w:styles xmlns:mc="http://schemas.openxmlformats.org/markup-compatibility/2006" xmlns:r="http://schemas.openxmlformats.org/officeDocument/2006/relationships" xmlns:w="http://schemas.openxmlformats.org/wordprocessingml/2006/main" xmlns:w14="http://schemas.microsoft.com/office/word/2010/wordml" xmlns:w15="http://schemas.microsoft.com/office/word/2012/wordml" xmlns:w16cid="http://schemas.microsoft.com/office/word/2016/wordml/cid" xmlns:w16se="http://schemas.microsoft.com/office/word/2015/wordml/symex" mc:Ignorable="w14 w15 w16se w16cid">
+<w:styles xmlns:mc="http://schemas.openxmlformats.org/markup-compatibility/2006" xmlns:r="http://schemas.openxmlformats.org/officeDocument/2006/relationships" xmlns:w="http://schemas.openxmlformats.org/wordprocessingml/2006/main" xmlns:w14="http://schemas.microsoft.com/office/word/2010/wordml" xmlns:w15="http://schemas.microsoft.com/office/word/2012/wordml" mc:Ignorable="w14 w15">
   <w:docDefaults>
     <w:rPrDefault>
       <w:rPr>
@@ -7325,7 +7216,7 @@
       </w:pPr>
     </w:pPrDefault>
   </w:docDefaults>
-  <w:latentStyles w:defLockedState="0" w:defUIPriority="99" w:defSemiHidden="0" w:defUnhideWhenUsed="0" w:defQFormat="0" w:count="375">
+  <w:latentStyles w:defLockedState="0" w:defUIPriority="99" w:defSemiHidden="0" w:defUnhideWhenUsed="0" w:defQFormat="0" w:count="371">
     <w:lsdException w:name="Normal" w:uiPriority="0" w:qFormat="1"/>
     <w:lsdException w:name="heading 1" w:uiPriority="9" w:qFormat="1"/>
     <w:lsdException w:name="heading 2" w:semiHidden="1" w:uiPriority="9" w:unhideWhenUsed="1" w:qFormat="1"/>
@@ -7697,10 +7588,6 @@
     <w:lsdException w:name="List Table 5 Dark Accent 6" w:uiPriority="50"/>
     <w:lsdException w:name="List Table 6 Colorful Accent 6" w:uiPriority="51"/>
     <w:lsdException w:name="List Table 7 Colorful Accent 6" w:uiPriority="52"/>
-    <w:lsdException w:name="Mention" w:semiHidden="1" w:unhideWhenUsed="1"/>
-    <w:lsdException w:name="Smart Hyperlink" w:semiHidden="1" w:unhideWhenUsed="1"/>
-    <w:lsdException w:name="Hashtag" w:semiHidden="1" w:unhideWhenUsed="1"/>
-    <w:lsdException w:name="Unresolved Mention" w:semiHidden="1" w:unhideWhenUsed="1"/>
   </w:latentStyles>
   <w:style w:type="paragraph" w:default="1" w:styleId="Normal">
     <w:name w:val="Normal"/>
@@ -7876,7 +7763,7 @@
       <w:szCs w:val="26"/>
     </w:rPr>
   </w:style>
-  <w:style w:type="paragraph" w:styleId="TtuloTDC">
+  <w:style w:type="paragraph" w:styleId="TtulodeTDC">
     <w:name w:val="TOC Heading"/>
     <w:basedOn w:val="Ttulo1"/>
     <w:next w:val="Normal"/>
@@ -7957,7 +7844,7 @@
       <w:szCs w:val="18"/>
     </w:rPr>
   </w:style>
-  <w:style w:type="table" w:styleId="Tablaconcuadrcula1clara-nfasis5">
+  <w:style w:type="table" w:styleId="Tabladecuadrcula1clara-nfasis5">
     <w:name w:val="Grid Table 1 Light Accent 5"/>
     <w:basedOn w:val="Tablanormal"/>
     <w:uiPriority w:val="46"/>
@@ -8014,7 +7901,7 @@
       </w:rPr>
     </w:tblStylePr>
   </w:style>
-  <w:style w:type="table" w:styleId="Tablaconcuadrcula1clara-nfasis1">
+  <w:style w:type="table" w:styleId="Tabladecuadrcula1clara-nfasis1">
     <w:name w:val="Grid Table 1 Light Accent 1"/>
     <w:basedOn w:val="Tablanormal"/>
     <w:uiPriority w:val="46"/>
@@ -8442,7 +8329,7 @@
 </file>
 
 <file path=customXml/itemProps1.xml><?xml version="1.0" encoding="utf-8"?>
-<ds:datastoreItem xmlns:ds="http://schemas.openxmlformats.org/officeDocument/2006/customXml" ds:itemID="{D7518C93-743B-4805-814E-24353766A606}">
+<ds:datastoreItem xmlns:ds="http://schemas.openxmlformats.org/officeDocument/2006/customXml" ds:itemID="{6DC52ED0-A8DF-4B55-B0DE-7C05B059E716}">
   <ds:schemaRefs>
     <ds:schemaRef ds:uri="http://schemas.openxmlformats.org/officeDocument/2006/bibliography"/>
   </ds:schemaRefs>

</xml_diff>